<commit_message>
finished docs and app
</commit_message>
<xml_diff>
--- a/documentation/HCI Productivity app Z2.docx
+++ b/documentation/HCI Productivity app Z2.docx
@@ -10,13 +10,13 @@
         <mc:AlternateContent>
           <mc:Choice Requires="wps">
             <w:drawing>
-              <wp:anchor distT="0" distB="0" distL="114300" distR="114300" simplePos="0" relativeHeight="251662336" behindDoc="0" locked="0" layoutInCell="1" allowOverlap="1" wp14:anchorId="0E14B07C" wp14:editId="4AC32BEF">
+              <wp:anchor distT="0" distB="0" distL="114300" distR="114300" simplePos="0" relativeHeight="251662336" behindDoc="0" locked="0" layoutInCell="1" allowOverlap="1" wp14:anchorId="0E14B07C" wp14:editId="4A66111C">
                 <wp:simplePos x="0" y="0"/>
                 <wp:positionH relativeFrom="margin">
-                  <wp:posOffset>3352800</wp:posOffset>
+                  <wp:posOffset>3336925</wp:posOffset>
                 </wp:positionH>
                 <wp:positionV relativeFrom="paragraph">
-                  <wp:posOffset>134620</wp:posOffset>
+                  <wp:posOffset>-103505</wp:posOffset>
                 </wp:positionV>
                 <wp:extent cx="3136900" cy="400050"/>
                 <wp:effectExtent l="0" t="0" r="6350" b="0"/>
@@ -108,7 +108,7 @@
                 <v:stroke joinstyle="miter"/>
                 <v:path gradientshapeok="t" o:connecttype="rect"/>
               </v:shapetype>
-              <v:shape id="Text Box 6" o:spid="_x0000_s1026" type="#_x0000_t202" style="position:absolute;margin-left:264pt;margin-top:10.6pt;width:247pt;height:31.5pt;z-index:251662336;visibility:visible;mso-wrap-style:square;mso-width-percent:0;mso-wrap-distance-left:9pt;mso-wrap-distance-top:0;mso-wrap-distance-right:9pt;mso-wrap-distance-bottom:0;mso-position-horizontal:absolute;mso-position-horizontal-relative:margin;mso-position-vertical:absolute;mso-position-vertical-relative:text;mso-width-percent:0;mso-width-relative:margin;v-text-anchor:top" o:gfxdata="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" fillcolor="white [3201]" stroked="f" strokeweight=".5pt">
+              <v:shape id="Text Box 6" o:spid="_x0000_s1026" type="#_x0000_t202" style="position:absolute;margin-left:262.75pt;margin-top:-8.15pt;width:247pt;height:31.5pt;z-index:251662336;visibility:visible;mso-wrap-style:square;mso-width-percent:0;mso-wrap-distance-left:9pt;mso-wrap-distance-top:0;mso-wrap-distance-right:9pt;mso-wrap-distance-bottom:0;mso-position-horizontal:absolute;mso-position-horizontal-relative:margin;mso-position-vertical:absolute;mso-position-vertical-relative:text;mso-width-percent:0;mso-width-relative:margin;v-text-anchor:top" o:gfxdata="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" fillcolor="white [3201]" stroked="f" strokeweight=".5pt">
                 <v:textbox>
                   <w:txbxContent>
                     <w:p>
@@ -152,13 +152,13 @@
         <mc:AlternateContent>
           <mc:Choice Requires="wps">
             <w:drawing>
-              <wp:anchor distT="0" distB="0" distL="114300" distR="114300" simplePos="0" relativeHeight="251660288" behindDoc="0" locked="0" layoutInCell="1" allowOverlap="1" wp14:anchorId="3C795414" wp14:editId="159B5E75">
+              <wp:anchor distT="0" distB="0" distL="114300" distR="114300" simplePos="0" relativeHeight="251660288" behindDoc="0" locked="0" layoutInCell="1" allowOverlap="1" wp14:anchorId="3C795414" wp14:editId="6543E303">
                 <wp:simplePos x="0" y="0"/>
                 <wp:positionH relativeFrom="column">
-                  <wp:posOffset>57150</wp:posOffset>
+                  <wp:posOffset>28575</wp:posOffset>
                 </wp:positionH>
                 <wp:positionV relativeFrom="paragraph">
-                  <wp:posOffset>128270</wp:posOffset>
+                  <wp:posOffset>-138430</wp:posOffset>
                 </wp:positionV>
                 <wp:extent cx="2870200" cy="400050"/>
                 <wp:effectExtent l="0" t="0" r="6350" b="0"/>
@@ -254,7 +254,7 @@
           </mc:Choice>
           <mc:Fallback>
             <w:pict>
-              <v:shape w14:anchorId="3C795414" id="Text Box 1" o:spid="_x0000_s1027" type="#_x0000_t202" style="position:absolute;margin-left:4.5pt;margin-top:10.1pt;width:226pt;height:31.5pt;z-index:251660288;visibility:visible;mso-wrap-style:square;mso-width-percent:0;mso-wrap-distance-left:9pt;mso-wrap-distance-top:0;mso-wrap-distance-right:9pt;mso-wrap-distance-bottom:0;mso-position-horizontal:absolute;mso-position-horizontal-relative:text;mso-position-vertical:absolute;mso-position-vertical-relative:text;mso-width-percent:0;mso-width-relative:margin;v-text-anchor:top" o:gfxdata="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" fillcolor="white [3201]" stroked="f" strokeweight=".5pt">
+              <v:shape w14:anchorId="3C795414" id="Text Box 1" o:spid="_x0000_s1027" type="#_x0000_t202" style="position:absolute;margin-left:2.25pt;margin-top:-10.9pt;width:226pt;height:31.5pt;z-index:251660288;visibility:visible;mso-wrap-style:square;mso-width-percent:0;mso-wrap-distance-left:9pt;mso-wrap-distance-top:0;mso-wrap-distance-right:9pt;mso-wrap-distance-bottom:0;mso-position-horizontal:absolute;mso-position-horizontal-relative:text;mso-position-vertical:absolute;mso-position-vertical-relative:text;mso-width-percent:0;mso-width-relative:margin;v-text-anchor:top" o:gfxdata="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" fillcolor="white [3201]" stroked="f" strokeweight=".5pt">
                 <v:textbox>
                   <w:txbxContent>
                     <w:p>
@@ -298,8 +298,6 @@
           </mc:Fallback>
         </mc:AlternateContent>
       </w:r>
-    </w:p>
-    <w:p>
       <w:r>
         <w:rPr>
           <w:noProof/>
@@ -462,10 +460,7 @@
                                   </w:r>
                                   <w:proofErr w:type="spellEnd"/>
                                   <w:r>
-                                    <w:t xml:space="preserve">: </w:t>
-                                  </w:r>
-                                  <w:r>
-                                    <w:t xml:space="preserve">Vanna </w:t>
+                                    <w:t xml:space="preserve">: Vanna </w:t>
                                   </w:r>
                                   <w:proofErr w:type="spellStart"/>
                                   <w:r>
@@ -1349,7 +1344,25 @@
                                       <w:sz w:val="16"/>
                                       <w:szCs w:val="20"/>
                                     </w:rPr>
-                                    <w:t xml:space="preserve"> od </w:t>
+                                    <w:t xml:space="preserve"> </w:t>
+                                  </w:r>
+                                  <w:proofErr w:type="spellStart"/>
+                                  <w:r>
+                                    <w:rPr>
+                                      <w:i/>
+                                      <w:sz w:val="16"/>
+                                      <w:szCs w:val="20"/>
+                                    </w:rPr>
+                                    <w:t>od</w:t>
+                                  </w:r>
+                                  <w:proofErr w:type="spellEnd"/>
+                                  <w:r>
+                                    <w:rPr>
+                                      <w:i/>
+                                      <w:sz w:val="16"/>
+                                      <w:szCs w:val="20"/>
+                                    </w:rPr>
+                                    <w:t xml:space="preserve"> </w:t>
                                   </w:r>
                                   <w:proofErr w:type="spellStart"/>
                                   <w:r>
@@ -1537,16 +1550,16 @@
                                       <w:sz w:val="16"/>
                                       <w:szCs w:val="20"/>
                                     </w:rPr>
-                                    <w:t xml:space="preserve"> v</w:t>
-                                  </w:r>
-                                  <w:proofErr w:type="spellStart"/>
-                                  <w:r>
-                                    <w:rPr>
-                                      <w:i/>
-                                      <w:sz w:val="16"/>
-                                      <w:szCs w:val="20"/>
-                                    </w:rPr>
-                                    <w:t>rstu</w:t>
+                                    <w:t xml:space="preserve"> </w:t>
+                                  </w:r>
+                                  <w:proofErr w:type="spellStart"/>
+                                  <w:r>
+                                    <w:rPr>
+                                      <w:i/>
+                                      <w:sz w:val="16"/>
+                                      <w:szCs w:val="20"/>
+                                    </w:rPr>
+                                    <w:t>vrstu</w:t>
                                   </w:r>
                                   <w:proofErr w:type="spellEnd"/>
                                   <w:r>
@@ -6741,10 +6754,7 @@
                             </w:r>
                             <w:proofErr w:type="spellEnd"/>
                             <w:r>
-                              <w:t xml:space="preserve">: </w:t>
-                            </w:r>
-                            <w:r>
-                              <w:t xml:space="preserve">Vanna </w:t>
+                              <w:t xml:space="preserve">: Vanna </w:t>
                             </w:r>
                             <w:proofErr w:type="spellStart"/>
                             <w:r>
@@ -7628,7 +7638,25 @@
                                 <w:sz w:val="16"/>
                                 <w:szCs w:val="20"/>
                               </w:rPr>
-                              <w:t xml:space="preserve"> od </w:t>
+                              <w:t xml:space="preserve"> </w:t>
+                            </w:r>
+                            <w:proofErr w:type="spellStart"/>
+                            <w:r>
+                              <w:rPr>
+                                <w:i/>
+                                <w:sz w:val="16"/>
+                                <w:szCs w:val="20"/>
+                              </w:rPr>
+                              <w:t>od</w:t>
+                            </w:r>
+                            <w:proofErr w:type="spellEnd"/>
+                            <w:r>
+                              <w:rPr>
+                                <w:i/>
+                                <w:sz w:val="16"/>
+                                <w:szCs w:val="20"/>
+                              </w:rPr>
+                              <w:t xml:space="preserve"> </w:t>
                             </w:r>
                             <w:proofErr w:type="spellStart"/>
                             <w:r>
@@ -7816,16 +7844,16 @@
                                 <w:sz w:val="16"/>
                                 <w:szCs w:val="20"/>
                               </w:rPr>
-                              <w:t xml:space="preserve"> v</w:t>
-                            </w:r>
-                            <w:proofErr w:type="spellStart"/>
-                            <w:r>
-                              <w:rPr>
-                                <w:i/>
-                                <w:sz w:val="16"/>
-                                <w:szCs w:val="20"/>
-                              </w:rPr>
-                              <w:t>rstu</w:t>
+                              <w:t xml:space="preserve"> </w:t>
+                            </w:r>
+                            <w:proofErr w:type="spellStart"/>
+                            <w:r>
+                              <w:rPr>
+                                <w:i/>
+                                <w:sz w:val="16"/>
+                                <w:szCs w:val="20"/>
+                              </w:rPr>
+                              <w:t>vrstu</w:t>
                             </w:r>
                             <w:proofErr w:type="spellEnd"/>
                             <w:r>

</xml_diff>